<commit_message>
fixed error with links and new CV upload
</commit_message>
<xml_diff>
--- a/assets/cv/stan-cv.docx
+++ b/assets/cv/stan-cv.docx
@@ -222,7 +222,13 @@
         <w:rPr>
           <w:lang w:val="en-GB"/>
         </w:rPr>
-        <w:t xml:space="preserve">qualified </w:t>
+        <w:t>Q</w:t>
+      </w:r>
+      <w:r>
+        <w:rPr>
+          <w:lang w:val="en-GB"/>
+        </w:rPr>
+        <w:t xml:space="preserve">ualified </w:t>
       </w:r>
       <w:r>
         <w:rPr>
@@ -307,7 +313,7 @@
             <w:rStyle w:val="Hyperlink"/>
             <w:lang w:val="en-GB"/>
           </w:rPr>
-          <w:t>https://mrcolorado35.github.io/my-cv-website/github.html</w:t>
+          <w:t>https://ciridae.co.uk/github.html</w:t>
         </w:r>
       </w:hyperlink>
     </w:p>
@@ -367,13 +373,13 @@
       <w:r>
         <w:rPr>
           <w:b/>
-          <w:lang w:val="fr-FR"/>
+          <w:lang w:val="en-GB"/>
         </w:rPr>
         <w:t xml:space="preserve">Gardner Aerospace </w:t>
       </w:r>
       <w:r>
         <w:rPr>
-          <w:lang w:val="fr-FR"/>
+          <w:lang w:val="en-GB"/>
         </w:rPr>
         <w:t xml:space="preserve">Derby. </w:t>
       </w:r>
@@ -982,58 +988,22 @@
         <w:rPr>
           <w:lang w:val="en-GB"/>
         </w:rPr>
+        <w:t>operating stationery drill and manual milling machine.</w:t>
+      </w:r>
+    </w:p>
+    <w:p>
+      <w:pPr>
+        <w:jc w:val="both"/>
+        <w:rPr>
+          <w:lang w:val="en-GB"/>
+        </w:rPr>
+      </w:pPr>
+      <w:r>
+        <w:rPr>
+          <w:b/>
+          <w:lang w:val="en-GB"/>
+        </w:rPr>
         <w:lastRenderedPageBreak/>
-        <w:t>operating stationery drill and manual milling machine.</w:t>
-      </w:r>
-    </w:p>
-    <w:p>
-      <w:pPr>
-        <w:jc w:val="both"/>
-        <w:rPr>
-          <w:b/>
-          <w:lang w:val="en-GB"/>
-        </w:rPr>
-      </w:pPr>
-    </w:p>
-    <w:p>
-      <w:pPr>
-        <w:jc w:val="both"/>
-        <w:rPr>
-          <w:b/>
-          <w:lang w:val="en-GB"/>
-        </w:rPr>
-      </w:pPr>
-    </w:p>
-    <w:p>
-      <w:pPr>
-        <w:jc w:val="both"/>
-        <w:rPr>
-          <w:b/>
-          <w:lang w:val="en-GB"/>
-        </w:rPr>
-      </w:pPr>
-    </w:p>
-    <w:p>
-      <w:pPr>
-        <w:jc w:val="both"/>
-        <w:rPr>
-          <w:b/>
-          <w:lang w:val="en-GB"/>
-        </w:rPr>
-      </w:pPr>
-    </w:p>
-    <w:p>
-      <w:pPr>
-        <w:jc w:val="both"/>
-        <w:rPr>
-          <w:lang w:val="en-GB"/>
-        </w:rPr>
-      </w:pPr>
-      <w:r>
-        <w:rPr>
-          <w:b/>
-          <w:lang w:val="en-GB"/>
-        </w:rPr>
         <w:t xml:space="preserve">Techno Cargo </w:t>
       </w:r>
       <w:r>
@@ -1073,14 +1043,6 @@
         <w:tab/>
         <w:t xml:space="preserve">      Oct 2016 – April 2017</w:t>
       </w:r>
-    </w:p>
-    <w:p>
-      <w:pPr>
-        <w:jc w:val="both"/>
-        <w:rPr>
-          <w:lang w:val="en-GB"/>
-        </w:rPr>
-      </w:pPr>
     </w:p>
     <w:p>
       <w:pPr>
@@ -1234,29 +1196,28 @@
     </w:p>
     <w:p>
       <w:pPr>
-        <w:numPr>
-          <w:ilvl w:val="0"/>
-          <w:numId w:val="17"/>
-        </w:numPr>
-        <w:jc w:val="both"/>
-        <w:rPr>
-          <w:lang w:val="en-GB"/>
-        </w:rPr>
-      </w:pPr>
-    </w:p>
-    <w:p>
-      <w:pPr>
-        <w:jc w:val="both"/>
-        <w:rPr>
-          <w:b/>
-          <w:lang w:val="en-GB"/>
-        </w:rPr>
-      </w:pPr>
-    </w:p>
-    <w:p>
-      <w:pPr>
-        <w:jc w:val="both"/>
-        <w:rPr>
+        <w:ind w:left="720"/>
+        <w:jc w:val="both"/>
+        <w:rPr>
+          <w:lang w:val="en-GB"/>
+        </w:rPr>
+      </w:pPr>
+    </w:p>
+    <w:p>
+      <w:pPr>
+        <w:jc w:val="both"/>
+        <w:rPr>
+          <w:b/>
+          <w:lang w:val="en-GB"/>
+        </w:rPr>
+      </w:pPr>
+    </w:p>
+    <w:p>
+      <w:pPr>
+        <w:jc w:val="both"/>
+        <w:rPr>
+          <w:b/>
+          <w:i/>
           <w:lang w:val="en-GB"/>
         </w:rPr>
       </w:pPr>
@@ -1273,16 +1234,6 @@
         </w:rPr>
         <w:t>Swadlincote. Plasma cutter operator                   May 2016 – July 2016</w:t>
       </w:r>
-    </w:p>
-    <w:p>
-      <w:pPr>
-        <w:jc w:val="both"/>
-        <w:rPr>
-          <w:b/>
-          <w:i/>
-          <w:lang w:val="en-GB"/>
-        </w:rPr>
-      </w:pPr>
     </w:p>
     <w:p>
       <w:pPr>
@@ -1387,6 +1338,17 @@
     </w:p>
     <w:p>
       <w:pPr>
+        <w:ind w:left="720"/>
+        <w:jc w:val="both"/>
+        <w:rPr>
+          <w:b/>
+          <w:i/>
+          <w:lang w:val="en-GB"/>
+        </w:rPr>
+      </w:pPr>
+    </w:p>
+    <w:p>
+      <w:pPr>
         <w:jc w:val="both"/>
         <w:rPr>
           <w:lang w:val="en-GB"/>
@@ -1431,14 +1393,6 @@
         <w:tab/>
         <w:t xml:space="preserve">       Sep 2014 – May 2016</w:t>
       </w:r>
-    </w:p>
-    <w:p>
-      <w:pPr>
-        <w:jc w:val="both"/>
-        <w:rPr>
-          <w:lang w:val="en-GB"/>
-        </w:rPr>
-      </w:pPr>
     </w:p>
     <w:p>
       <w:pPr>
@@ -1473,13 +1427,7 @@
         <w:rPr>
           <w:lang w:val="en-GB"/>
         </w:rPr>
-        <w:t>driving Reach, Counterbalance</w:t>
-      </w:r>
-      <w:r>
-        <w:rPr>
-          <w:lang w:val="en-GB"/>
-        </w:rPr>
-        <w:t>;</w:t>
+        <w:t>driving Reach, Counterbalance;</w:t>
       </w:r>
     </w:p>
     <w:p>
@@ -1502,10 +1450,6 @@
     </w:p>
     <w:p>
       <w:pPr>
-        <w:numPr>
-          <w:ilvl w:val="0"/>
-          <w:numId w:val="27"/>
-        </w:numPr>
         <w:jc w:val="both"/>
         <w:rPr>
           <w:b/>
@@ -1527,6 +1471,7 @@
         <w:ind w:left="2832" w:hanging="2832"/>
         <w:jc w:val="both"/>
         <w:rPr>
+          <w:u w:val="single"/>
           <w:lang w:val="en-GB"/>
         </w:rPr>
       </w:pPr>
@@ -1563,16 +1508,6 @@
         <w:tab/>
         <w:t xml:space="preserve">       Aug 2013–Sep 2014</w:t>
       </w:r>
-    </w:p>
-    <w:p>
-      <w:pPr>
-        <w:ind w:left="2832" w:hanging="2832"/>
-        <w:jc w:val="both"/>
-        <w:rPr>
-          <w:u w:val="single"/>
-          <w:lang w:val="en-GB"/>
-        </w:rPr>
-      </w:pPr>
     </w:p>
     <w:p>
       <w:pPr>
@@ -1653,6 +1588,103 @@
     </w:p>
     <w:p>
       <w:pPr>
+        <w:ind w:left="2832" w:hanging="2832"/>
+        <w:jc w:val="both"/>
+        <w:rPr>
+          <w:lang w:val="en-GB"/>
+        </w:rPr>
+      </w:pPr>
+      <w:r>
+        <w:rPr>
+          <w:lang w:val="en-GB"/>
+        </w:rPr>
+        <w:tab/>
+      </w:r>
+      <w:r>
+        <w:rPr>
+          <w:lang w:val="en-GB"/>
+        </w:rPr>
+        <w:tab/>
+      </w:r>
+      <w:r>
+        <w:rPr>
+          <w:lang w:val="en-GB"/>
+        </w:rPr>
+        <w:tab/>
+      </w:r>
+    </w:p>
+    <w:p>
+      <w:pPr>
+        <w:ind w:left="2832" w:hanging="2832"/>
+        <w:jc w:val="both"/>
+        <w:rPr>
+          <w:b/>
+          <w:lang w:val="en-GB"/>
+        </w:rPr>
+      </w:pPr>
+    </w:p>
+    <w:p>
+      <w:pPr>
+        <w:ind w:left="2832" w:hanging="2832"/>
+        <w:jc w:val="both"/>
+        <w:rPr>
+          <w:lang w:val="en-GB"/>
+        </w:rPr>
+      </w:pPr>
+      <w:r>
+        <w:rPr>
+          <w:b/>
+          <w:lang w:val="en-GB"/>
+        </w:rPr>
+        <w:t>VENDOR BANKING PRODUCTS. Raiffeisen Polbank</w:t>
+      </w:r>
+      <w:r>
+        <w:rPr>
+          <w:lang w:val="en-GB"/>
+        </w:rPr>
+        <w:tab/>
+      </w:r>
+      <w:r>
+        <w:rPr>
+          <w:lang w:val="en-GB"/>
+        </w:rPr>
+        <w:tab/>
+        <w:t xml:space="preserve">        Sep 2012– Dec 2012   </w:t>
+      </w:r>
+    </w:p>
+    <w:p>
+      <w:pPr>
+        <w:jc w:val="both"/>
+        <w:rPr>
+          <w:lang w:val="en-GB"/>
+        </w:rPr>
+      </w:pPr>
+      <w:r>
+        <w:rPr>
+          <w:lang w:val="en-GB"/>
+        </w:rPr>
+        <w:t>Gdansk, Poland. Sales Consultant for business customers</w:t>
+      </w:r>
+    </w:p>
+    <w:p>
+      <w:pPr>
+        <w:ind w:left="2832" w:hanging="2832"/>
+        <w:jc w:val="both"/>
+        <w:rPr>
+          <w:u w:val="single"/>
+          <w:lang w:val="en-GB"/>
+        </w:rPr>
+      </w:pPr>
+      <w:r>
+        <w:rPr>
+          <w:u w:val="single"/>
+          <w:lang w:val="en-GB"/>
+        </w:rPr>
+        <w:t>Main responsibilities:</w:t>
+      </w:r>
+    </w:p>
+    <w:p>
+      <w:pPr>
         <w:numPr>
           <w:ilvl w:val="0"/>
           <w:numId w:val="12"/>
@@ -1666,112 +1698,7 @@
         <w:rPr>
           <w:lang w:val="en-GB"/>
         </w:rPr>
-        <w:t>performing all aspects of warehouse duties.</w:t>
-      </w:r>
-    </w:p>
-    <w:p>
-      <w:pPr>
-        <w:ind w:left="2832" w:hanging="2832"/>
-        <w:jc w:val="both"/>
-        <w:rPr>
-          <w:lang w:val="en-GB"/>
-        </w:rPr>
-      </w:pPr>
-      <w:r>
-        <w:rPr>
-          <w:lang w:val="en-GB"/>
-        </w:rPr>
-        <w:tab/>
-      </w:r>
-      <w:r>
-        <w:rPr>
-          <w:lang w:val="en-GB"/>
-        </w:rPr>
-        <w:tab/>
-      </w:r>
-      <w:r>
-        <w:rPr>
-          <w:lang w:val="en-GB"/>
-        </w:rPr>
-        <w:tab/>
-      </w:r>
-    </w:p>
-    <w:p>
-      <w:pPr>
-        <w:ind w:left="2832" w:hanging="2832"/>
-        <w:jc w:val="both"/>
-        <w:rPr>
-          <w:b/>
-          <w:lang w:val="en-GB"/>
-        </w:rPr>
-      </w:pPr>
-    </w:p>
-    <w:p>
-      <w:pPr>
-        <w:ind w:left="2832" w:hanging="2832"/>
-        <w:jc w:val="both"/>
-        <w:rPr>
-          <w:lang w:val="en-GB"/>
-        </w:rPr>
-      </w:pPr>
-      <w:r>
-        <w:rPr>
-          <w:b/>
-          <w:lang w:val="en-GB"/>
-        </w:rPr>
-        <w:t>VENDOR BANKING PRODUCTS. Raiffeisen Polbank</w:t>
-      </w:r>
-      <w:r>
-        <w:rPr>
-          <w:lang w:val="en-GB"/>
-        </w:rPr>
-        <w:tab/>
-      </w:r>
-      <w:r>
-        <w:rPr>
-          <w:lang w:val="en-GB"/>
-        </w:rPr>
-        <w:tab/>
-        <w:t xml:space="preserve">        Sep 2012– Dec 2012   </w:t>
-      </w:r>
-    </w:p>
-    <w:p>
-      <w:pPr>
-        <w:jc w:val="both"/>
-        <w:rPr>
-          <w:lang w:val="en-GB"/>
-        </w:rPr>
-      </w:pPr>
-      <w:r>
-        <w:rPr>
-          <w:lang w:val="en-GB"/>
-        </w:rPr>
-        <w:t>Gdansk, Poland. Sales Consultant for business customers</w:t>
-      </w:r>
-    </w:p>
-    <w:p>
-      <w:pPr>
-        <w:jc w:val="both"/>
-        <w:rPr>
-          <w:lang w:val="en-GB"/>
-        </w:rPr>
-      </w:pPr>
-    </w:p>
-    <w:p>
-      <w:pPr>
-        <w:ind w:left="2832" w:hanging="2832"/>
-        <w:jc w:val="both"/>
-        <w:rPr>
-          <w:u w:val="single"/>
-          <w:lang w:val="en-GB"/>
-        </w:rPr>
-      </w:pPr>
-      <w:r>
-        <w:rPr>
-          <w:u w:val="single"/>
-          <w:lang w:val="en-GB"/>
-        </w:rPr>
-        <w:t>Main responsibilities:</w:t>
+        <w:t>performing high quality of customer service</w:t>
       </w:r>
     </w:p>
     <w:p>
@@ -1789,7 +1716,7 @@
         <w:rPr>
           <w:lang w:val="en-GB"/>
         </w:rPr>
-        <w:t>performing high quality of customer service</w:t>
+        <w:t>resolving customers’ problems</w:t>
       </w:r>
     </w:p>
     <w:p>
@@ -1800,14 +1727,15 @@
         </w:numPr>
         <w:jc w:val="both"/>
         <w:rPr>
-          <w:lang w:val="en-GB"/>
-        </w:rPr>
-      </w:pPr>
-      <w:r>
-        <w:rPr>
-          <w:lang w:val="en-GB"/>
-        </w:rPr>
-        <w:t>resolving customers’ problems</w:t>
+          <w:rStyle w:val="Shorttext"/>
+          <w:lang w:val="en-GB"/>
+        </w:rPr>
+      </w:pPr>
+      <w:r>
+        <w:rPr>
+          <w:rStyle w:val="Shorttext"/>
+        </w:rPr>
+        <w:t>acquiring new customers</w:t>
       </w:r>
     </w:p>
     <w:p>
@@ -1818,16 +1746,79 @@
         </w:numPr>
         <w:jc w:val="both"/>
         <w:rPr>
+          <w:lang w:val="en-GB"/>
+        </w:rPr>
+      </w:pPr>
+      <w:r>
+        <w:rPr>
           <w:rStyle w:val="Shorttext"/>
           <w:lang w:val="en-GB"/>
         </w:rPr>
-      </w:pPr>
-      <w:r>
-        <w:rPr>
-          <w:rStyle w:val="Shorttext"/>
-        </w:rPr>
-        <w:lastRenderedPageBreak/>
-        <w:t>acquiring new customers</w:t>
+        <w:t>keeping good relationships with current customers</w:t>
+      </w:r>
+    </w:p>
+    <w:p>
+      <w:pPr>
+        <w:jc w:val="both"/>
+        <w:rPr>
+          <w:lang w:val="en-GB"/>
+        </w:rPr>
+      </w:pPr>
+    </w:p>
+    <w:p>
+      <w:pPr>
+        <w:jc w:val="both"/>
+        <w:rPr>
+          <w:b/>
+          <w:lang w:val="en-GB"/>
+        </w:rPr>
+      </w:pPr>
+    </w:p>
+    <w:p>
+      <w:pPr>
+        <w:jc w:val="both"/>
+        <w:rPr>
+          <w:b/>
+          <w:lang w:val="en-GB"/>
+        </w:rPr>
+      </w:pPr>
+    </w:p>
+    <w:p>
+      <w:pPr>
+        <w:jc w:val="both"/>
+        <w:rPr>
+          <w:lang w:val="en-GB"/>
+        </w:rPr>
+      </w:pPr>
+      <w:r>
+        <w:rPr>
+          <w:b/>
+          <w:lang w:val="en-GB"/>
+        </w:rPr>
+        <w:t xml:space="preserve">Dimensions Ltd </w:t>
+      </w:r>
+      <w:r>
+        <w:rPr>
+          <w:lang w:val="en-GB"/>
+        </w:rPr>
+        <w:t>Long Eaton. PPD Operations                                         Sep 2010 – Dec 2011</w:t>
+      </w:r>
+    </w:p>
+    <w:p>
+      <w:pPr>
+        <w:ind w:left="2832" w:hanging="2832"/>
+        <w:jc w:val="both"/>
+        <w:rPr>
+          <w:u w:val="single"/>
+          <w:lang w:val="en-GB"/>
+        </w:rPr>
+      </w:pPr>
+      <w:r>
+        <w:rPr>
+          <w:u w:val="single"/>
+          <w:lang w:val="en-GB"/>
+        </w:rPr>
+        <w:t>Main responsibilities:</w:t>
       </w:r>
     </w:p>
     <w:p>
@@ -1843,97 +1834,6 @@
       </w:pPr>
       <w:r>
         <w:rPr>
-          <w:rStyle w:val="Shorttext"/>
-          <w:lang w:val="en-GB"/>
-        </w:rPr>
-        <w:t>keeping good relationships with current customers</w:t>
-      </w:r>
-    </w:p>
-    <w:p>
-      <w:pPr>
-        <w:jc w:val="both"/>
-        <w:rPr>
-          <w:lang w:val="en-GB"/>
-        </w:rPr>
-      </w:pPr>
-    </w:p>
-    <w:p>
-      <w:pPr>
-        <w:jc w:val="both"/>
-        <w:rPr>
-          <w:b/>
-          <w:lang w:val="en-GB"/>
-        </w:rPr>
-      </w:pPr>
-    </w:p>
-    <w:p>
-      <w:pPr>
-        <w:jc w:val="both"/>
-        <w:rPr>
-          <w:b/>
-          <w:lang w:val="en-GB"/>
-        </w:rPr>
-      </w:pPr>
-    </w:p>
-    <w:p>
-      <w:pPr>
-        <w:jc w:val="both"/>
-        <w:rPr>
-          <w:lang w:val="en-GB"/>
-        </w:rPr>
-      </w:pPr>
-      <w:r>
-        <w:rPr>
-          <w:b/>
-          <w:lang w:val="en-GB"/>
-        </w:rPr>
-        <w:t xml:space="preserve">Dimensions Ltd </w:t>
-      </w:r>
-      <w:r>
-        <w:rPr>
-          <w:lang w:val="en-GB"/>
-        </w:rPr>
-        <w:t>Long Eaton. PPD Operations                                         Sep 2010 – Dec 2011</w:t>
-      </w:r>
-    </w:p>
-    <w:p>
-      <w:pPr>
-        <w:jc w:val="both"/>
-        <w:rPr>
-          <w:lang w:val="en-GB"/>
-        </w:rPr>
-      </w:pPr>
-    </w:p>
-    <w:p>
-      <w:pPr>
-        <w:ind w:left="2832" w:hanging="2832"/>
-        <w:jc w:val="both"/>
-        <w:rPr>
-          <w:u w:val="single"/>
-          <w:lang w:val="en-GB"/>
-        </w:rPr>
-      </w:pPr>
-      <w:r>
-        <w:rPr>
-          <w:u w:val="single"/>
-          <w:lang w:val="en-GB"/>
-        </w:rPr>
-        <w:t>Main responsibilities:</w:t>
-      </w:r>
-    </w:p>
-    <w:p>
-      <w:pPr>
-        <w:numPr>
-          <w:ilvl w:val="0"/>
-          <w:numId w:val="12"/>
-        </w:numPr>
-        <w:jc w:val="both"/>
-        <w:rPr>
-          <w:lang w:val="en-GB"/>
-        </w:rPr>
-      </w:pPr>
-      <w:r>
-        <w:rPr>
           <w:lang w:val="en-GB"/>
         </w:rPr>
         <w:t xml:space="preserve">performing all aspects of warehouse duties, </w:t>
@@ -1980,32 +1880,13 @@
           <w:lang w:val="en-GB"/>
         </w:rPr>
       </w:pPr>
-    </w:p>
-    <w:p>
-      <w:pPr>
-        <w:jc w:val="both"/>
+      <w:r>
         <w:rPr>
           <w:b/>
           <w:i/>
           <w:lang w:val="en-GB"/>
         </w:rPr>
-      </w:pPr>
-    </w:p>
-    <w:p>
-      <w:pPr>
-        <w:jc w:val="both"/>
-        <w:rPr>
-          <w:b/>
-          <w:i/>
-          <w:lang w:val="en-GB"/>
-        </w:rPr>
-      </w:pPr>
-      <w:r>
-        <w:rPr>
-          <w:b/>
-          <w:i/>
-          <w:lang w:val="en-GB"/>
-        </w:rPr>
+        <w:lastRenderedPageBreak/>
         <w:t>EDUCATION</w:t>
       </w:r>
     </w:p>
@@ -2740,7 +2621,6 @@
         <w:rPr>
           <w:lang w:val="en-GB"/>
         </w:rPr>
-        <w:lastRenderedPageBreak/>
         <w:t>The ability to work quickly and pay attention to details developed when performing different tasks at whole work experience.</w:t>
       </w:r>
     </w:p>

</xml_diff>